<commit_message>
lesson 267 - vocab and homework
</commit_message>
<xml_diff>
--- a/english_via_skype/solutions/doc/lesson_266_development plan_edit.docx
+++ b/english_via_skype/solutions/doc/lesson_266_development plan_edit.docx
@@ -62,372 +62,532 @@
           <w:szCs w:val="32"/>
           <w:lang w:val="en-US"/>
         </w:rPr>
-        <w:t>…………………………know-how</w:t>
-      </w:r>
-    </w:p>
-    <w:p>
-      <w:pPr>
-        <w:rPr>
-          <w:sz w:val="32"/>
-          <w:szCs w:val="32"/>
-          <w:lang w:val="en-US"/>
-        </w:rPr>
-      </w:pPr>
-      <w:r>
-        <w:rPr>
-          <w:sz w:val="32"/>
-          <w:szCs w:val="32"/>
-          <w:lang w:val="en-US"/>
-        </w:rPr>
-        <w:t>……………………….necessary skills</w:t>
-      </w:r>
-    </w:p>
-    <w:p>
-      <w:pPr>
-        <w:rPr>
-          <w:sz w:val="32"/>
-          <w:szCs w:val="32"/>
-          <w:lang w:val="en-US"/>
-        </w:rPr>
-      </w:pPr>
-      <w:r>
-        <w:rPr>
-          <w:sz w:val="32"/>
-          <w:szCs w:val="32"/>
-          <w:lang w:val="en-US"/>
-        </w:rPr>
-        <w:t>……………………..interpersonal skills</w:t>
-      </w:r>
-    </w:p>
-    <w:p>
-      <w:pPr>
-        <w:rPr>
-          <w:sz w:val="32"/>
-          <w:szCs w:val="32"/>
-          <w:lang w:val="en-US"/>
-        </w:rPr>
-      </w:pPr>
-      <w:r>
-        <w:rPr>
-          <w:sz w:val="32"/>
-          <w:szCs w:val="32"/>
-          <w:lang w:val="en-US"/>
-        </w:rPr>
-        <w:t>………………………….workshops</w:t>
-      </w:r>
-    </w:p>
-    <w:p>
-      <w:pPr>
-        <w:rPr>
-          <w:sz w:val="32"/>
-          <w:szCs w:val="32"/>
-          <w:lang w:val="en-US"/>
-        </w:rPr>
-      </w:pPr>
-      <w:r>
-        <w:rPr>
-          <w:sz w:val="32"/>
-          <w:szCs w:val="32"/>
-          <w:lang w:val="en-US"/>
-        </w:rPr>
-        <w:t>……………………………in the most crucial areas</w:t>
-      </w:r>
-    </w:p>
-    <w:p>
-      <w:pPr>
-        <w:rPr>
-          <w:sz w:val="32"/>
-          <w:szCs w:val="32"/>
-          <w:lang w:val="en-US"/>
-        </w:rPr>
-      </w:pPr>
-      <w:r>
-        <w:rPr>
-          <w:sz w:val="32"/>
-          <w:szCs w:val="32"/>
-          <w:lang w:val="en-US"/>
-        </w:rPr>
-        <w:t>……………………………unknown areas</w:t>
-      </w:r>
-    </w:p>
-    <w:p>
-      <w:pPr>
-        <w:rPr>
-          <w:sz w:val="32"/>
-          <w:szCs w:val="32"/>
-          <w:lang w:val="en-US"/>
-        </w:rPr>
-      </w:pPr>
-      <w:r>
-        <w:rPr>
-          <w:sz w:val="32"/>
-          <w:szCs w:val="32"/>
-          <w:lang w:val="en-US"/>
-        </w:rPr>
-        <w:t>………………………..additional course in accounting</w:t>
-      </w:r>
-    </w:p>
-    <w:p>
-      <w:pPr>
-        <w:rPr>
-          <w:sz w:val="32"/>
-          <w:szCs w:val="32"/>
-          <w:lang w:val="en-US"/>
-        </w:rPr>
-      </w:pPr>
-      <w:r>
-        <w:rPr>
-          <w:sz w:val="32"/>
-          <w:szCs w:val="32"/>
-          <w:lang w:val="en-US"/>
-        </w:rPr>
-        <w:t>………………………others in reporting</w:t>
-      </w:r>
-    </w:p>
-    <w:p>
-      <w:pPr>
-        <w:rPr>
-          <w:sz w:val="32"/>
-          <w:szCs w:val="32"/>
-          <w:lang w:val="en-US"/>
-        </w:rPr>
-      </w:pPr>
-      <w:r>
-        <w:rPr>
-          <w:sz w:val="32"/>
-          <w:szCs w:val="32"/>
-          <w:lang w:val="en-US"/>
-        </w:rPr>
-        <w:t>Lay greater emphasis on ……………………….</w:t>
-      </w:r>
-    </w:p>
-    <w:p>
-      <w:pPr>
-        <w:rPr>
-          <w:sz w:val="32"/>
-          <w:szCs w:val="32"/>
-          <w:lang w:val="en-US"/>
-        </w:rPr>
-      </w:pPr>
-      <w:r>
-        <w:rPr>
-          <w:sz w:val="32"/>
-          <w:szCs w:val="32"/>
-          <w:lang w:val="en-US"/>
-        </w:rPr>
-        <w:t>………………………..accuracy</w:t>
-      </w:r>
-    </w:p>
-    <w:p>
-      <w:pPr>
-        <w:rPr>
-          <w:sz w:val="32"/>
-          <w:szCs w:val="32"/>
-          <w:lang w:val="en-US"/>
-        </w:rPr>
-      </w:pPr>
-      <w:r>
-        <w:rPr>
-          <w:sz w:val="32"/>
-          <w:szCs w:val="32"/>
-          <w:lang w:val="en-US"/>
-        </w:rPr>
-        <w:t>…………………………rusty / unused skills</w:t>
-      </w:r>
-    </w:p>
-    <w:p>
-      <w:pPr>
-        <w:rPr>
-          <w:sz w:val="32"/>
-          <w:szCs w:val="32"/>
-          <w:lang w:val="en-US"/>
-        </w:rPr>
-      </w:pPr>
-      <w:r>
-        <w:rPr>
-          <w:sz w:val="32"/>
-          <w:szCs w:val="32"/>
-          <w:lang w:val="en-US"/>
-        </w:rPr>
-        <w:t>…………………………….new range of skills</w:t>
-      </w:r>
-    </w:p>
-    <w:p>
-      <w:pPr>
-        <w:rPr>
-          <w:sz w:val="32"/>
-          <w:szCs w:val="32"/>
-          <w:lang w:val="en-US"/>
-        </w:rPr>
-      </w:pPr>
-    </w:p>
-    <w:p>
-      <w:pPr>
-        <w:rPr>
-          <w:sz w:val="32"/>
-          <w:szCs w:val="32"/>
-          <w:lang w:val="en-US"/>
-        </w:rPr>
-      </w:pPr>
-    </w:p>
-    <w:p>
-      <w:pPr>
-        <w:rPr>
-          <w:sz w:val="32"/>
-          <w:szCs w:val="32"/>
-          <w:lang w:val="en-US"/>
-        </w:rPr>
-      </w:pPr>
-      <w:r>
-        <w:rPr>
-          <w:sz w:val="32"/>
-          <w:szCs w:val="32"/>
-          <w:lang w:val="en-US"/>
-        </w:rPr>
-        <w:t>I intend to ……………………..</w:t>
-      </w:r>
-    </w:p>
-    <w:p>
-      <w:pPr>
-        <w:rPr>
-          <w:sz w:val="32"/>
-          <w:szCs w:val="32"/>
-          <w:lang w:val="en-US"/>
-        </w:rPr>
-      </w:pPr>
-      <w:r>
-        <w:rPr>
-          <w:sz w:val="32"/>
-          <w:szCs w:val="32"/>
-          <w:lang w:val="en-US"/>
-        </w:rPr>
-        <w:t>It is of primary importance for me to …………………….</w:t>
-      </w:r>
-    </w:p>
-    <w:p>
-      <w:pPr>
-        <w:rPr>
-          <w:sz w:val="32"/>
-          <w:szCs w:val="32"/>
-          <w:lang w:val="en-US"/>
-        </w:rPr>
-      </w:pPr>
-      <w:r>
-        <w:rPr>
-          <w:sz w:val="32"/>
-          <w:szCs w:val="32"/>
-          <w:lang w:val="en-US"/>
-        </w:rPr>
-        <w:t>I am going to put greater stress on……………………….</w:t>
-      </w:r>
-    </w:p>
-    <w:p>
-      <w:pPr>
-        <w:rPr>
-          <w:sz w:val="32"/>
-          <w:szCs w:val="32"/>
-          <w:lang w:val="en-US"/>
-        </w:rPr>
-      </w:pPr>
-      <w:r>
-        <w:rPr>
-          <w:sz w:val="32"/>
-          <w:szCs w:val="32"/>
-          <w:lang w:val="en-US"/>
-        </w:rPr>
-        <w:t xml:space="preserve">In the first place my intention is to …………………………………and </w:t>
-      </w:r>
-    </w:p>
-    <w:p>
-      <w:pPr>
-        <w:rPr>
-          <w:sz w:val="32"/>
-          <w:szCs w:val="32"/>
-          <w:lang w:val="en-US"/>
-        </w:rPr>
-      </w:pPr>
-      <w:r>
-        <w:rPr>
-          <w:sz w:val="32"/>
-          <w:szCs w:val="32"/>
-          <w:lang w:val="en-US"/>
-        </w:rPr>
-        <w:t>With a view to diversify my spectrum of aptitudes I am planning to………………….</w:t>
-      </w:r>
-    </w:p>
-    <w:p>
-      <w:pPr>
-        <w:rPr>
-          <w:sz w:val="32"/>
-          <w:szCs w:val="32"/>
-          <w:lang w:val="en-US"/>
-        </w:rPr>
-      </w:pPr>
-    </w:p>
-    <w:p>
-      <w:pPr>
-        <w:rPr>
-          <w:b/>
-          <w:sz w:val="32"/>
-          <w:szCs w:val="32"/>
-          <w:lang w:val="en-US"/>
-        </w:rPr>
-      </w:pPr>
-      <w:r>
-        <w:rPr>
-          <w:b/>
-          <w:sz w:val="32"/>
-          <w:szCs w:val="32"/>
-          <w:lang w:val="en-US"/>
-        </w:rPr>
-        <w:t xml:space="preserve">facilitate, ease, increase, make , meet, exceed, achieve, </w:t>
-      </w:r>
-      <w:r>
-        <w:rPr>
-          <w:b/>
-          <w:sz w:val="32"/>
-          <w:szCs w:val="32"/>
-          <w:lang w:val="en-US"/>
-        </w:rPr>
-        <w:t>accelerate</w:t>
-      </w:r>
-    </w:p>
-    <w:p>
-      <w:pPr>
-        <w:rPr>
-          <w:b/>
-          <w:sz w:val="32"/>
-          <w:szCs w:val="32"/>
-          <w:lang w:val="en-US"/>
-        </w:rPr>
-      </w:pPr>
-    </w:p>
-    <w:p>
-      <w:pPr>
-        <w:rPr>
-          <w:sz w:val="32"/>
-          <w:szCs w:val="32"/>
-          <w:lang w:val="en-US"/>
-        </w:rPr>
-      </w:pPr>
-      <w:r>
-        <w:rPr>
-          <w:sz w:val="32"/>
-          <w:szCs w:val="32"/>
-          <w:lang w:val="en-US"/>
-        </w:rPr>
-        <w:t>- …</w:t>
-      </w:r>
-      <w:r>
-        <w:rPr>
-          <w:sz w:val="32"/>
-          <w:szCs w:val="32"/>
-          <w:lang w:val="en-US"/>
-        </w:rPr>
-        <w:t>make</w:t>
+        <w:t>…</w:t>
+      </w:r>
+      <w:r>
+        <w:rPr>
+          <w:sz w:val="32"/>
+          <w:szCs w:val="32"/>
+          <w:lang w:val="en-US"/>
+        </w:rPr>
+        <w:t>brush off</w:t>
+      </w:r>
+      <w:r>
+        <w:rPr>
+          <w:sz w:val="32"/>
+          <w:szCs w:val="32"/>
+          <w:lang w:val="en-US"/>
+        </w:rPr>
+        <w:t>………………………know-how</w:t>
+      </w:r>
+    </w:p>
+    <w:p>
+      <w:pPr>
+        <w:rPr>
+          <w:sz w:val="32"/>
+          <w:szCs w:val="32"/>
+          <w:lang w:val="en-US"/>
+        </w:rPr>
+      </w:pPr>
+      <w:r>
+        <w:rPr>
+          <w:sz w:val="32"/>
+          <w:szCs w:val="32"/>
+          <w:lang w:val="en-US"/>
+        </w:rPr>
+        <w:t>…</w:t>
+      </w:r>
+      <w:r>
+        <w:rPr>
+          <w:sz w:val="32"/>
+          <w:szCs w:val="32"/>
+          <w:lang w:val="en-US"/>
+        </w:rPr>
+        <w:t>hone</w:t>
+      </w:r>
+      <w:r>
+        <w:rPr>
+          <w:sz w:val="32"/>
+          <w:szCs w:val="32"/>
+          <w:lang w:val="en-US"/>
+        </w:rPr>
+        <w:t>…………………….necessary skills</w:t>
+      </w:r>
+    </w:p>
+    <w:p>
+      <w:pPr>
+        <w:rPr>
+          <w:sz w:val="32"/>
+          <w:szCs w:val="32"/>
+          <w:lang w:val="en-US"/>
+        </w:rPr>
+      </w:pPr>
+      <w:r>
+        <w:rPr>
+          <w:sz w:val="32"/>
+          <w:szCs w:val="32"/>
+          <w:lang w:val="en-US"/>
+        </w:rPr>
+        <w:t>…</w:t>
+      </w:r>
+      <w:r>
+        <w:rPr>
+          <w:sz w:val="32"/>
+          <w:szCs w:val="32"/>
+          <w:lang w:val="en-US"/>
+        </w:rPr>
+        <w:t>enhance</w:t>
+      </w:r>
+      <w:r>
+        <w:rPr>
+          <w:sz w:val="32"/>
+          <w:szCs w:val="32"/>
+          <w:lang w:val="en-US"/>
+        </w:rPr>
+        <w:t>…………………..interpersonal skills</w:t>
+      </w:r>
+    </w:p>
+    <w:p>
+      <w:pPr>
+        <w:rPr>
+          <w:sz w:val="32"/>
+          <w:szCs w:val="32"/>
+          <w:lang w:val="en-US"/>
+        </w:rPr>
+      </w:pPr>
+      <w:r>
+        <w:rPr>
+          <w:sz w:val="32"/>
+          <w:szCs w:val="32"/>
+          <w:lang w:val="en-US"/>
+        </w:rPr>
+        <w:t>…</w:t>
+      </w:r>
+      <w:r>
+        <w:rPr>
+          <w:sz w:val="32"/>
+          <w:szCs w:val="32"/>
+          <w:lang w:val="en-US"/>
+        </w:rPr>
+        <w:t>enroll in</w:t>
+      </w:r>
+      <w:r>
+        <w:rPr>
+          <w:sz w:val="32"/>
+          <w:szCs w:val="32"/>
+          <w:lang w:val="en-US"/>
+        </w:rPr>
+        <w:t>……………………….workshops</w:t>
+      </w:r>
+    </w:p>
+    <w:p>
+      <w:pPr>
+        <w:rPr>
+          <w:sz w:val="32"/>
+          <w:szCs w:val="32"/>
+          <w:lang w:val="en-US"/>
+        </w:rPr>
+      </w:pPr>
+      <w:r>
+        <w:rPr>
+          <w:sz w:val="32"/>
+          <w:szCs w:val="32"/>
+          <w:lang w:val="en-US"/>
+        </w:rPr>
+        <w:t>…</w:t>
+      </w:r>
+      <w:r>
+        <w:rPr>
+          <w:sz w:val="32"/>
+          <w:szCs w:val="32"/>
+          <w:lang w:val="en-US"/>
+        </w:rPr>
+        <w:t>step up</w:t>
       </w:r>
       <w:bookmarkStart w:id="0" w:name="_GoBack"/>
       <w:bookmarkEnd w:id="0"/>
+      <w:r>
+        <w:rPr>
+          <w:sz w:val="32"/>
+          <w:szCs w:val="32"/>
+          <w:lang w:val="en-US"/>
+        </w:rPr>
+        <w:t>…………………………in the most crucial areas</w:t>
+      </w:r>
+    </w:p>
+    <w:p>
+      <w:pPr>
+        <w:rPr>
+          <w:sz w:val="32"/>
+          <w:szCs w:val="32"/>
+          <w:lang w:val="en-US"/>
+        </w:rPr>
+      </w:pPr>
+      <w:r>
+        <w:rPr>
+          <w:sz w:val="32"/>
+          <w:szCs w:val="32"/>
+          <w:lang w:val="en-US"/>
+        </w:rPr>
+        <w:t>…</w:t>
+      </w:r>
+      <w:r>
+        <w:rPr>
+          <w:sz w:val="32"/>
+          <w:szCs w:val="32"/>
+          <w:lang w:val="en-US"/>
+        </w:rPr>
+        <w:t>explore</w:t>
+      </w:r>
+      <w:r>
+        <w:rPr>
+          <w:sz w:val="32"/>
+          <w:szCs w:val="32"/>
+          <w:lang w:val="en-US"/>
+        </w:rPr>
+        <w:t>…………………………unknown areas</w:t>
+      </w:r>
+    </w:p>
+    <w:p>
+      <w:pPr>
+        <w:rPr>
+          <w:sz w:val="32"/>
+          <w:szCs w:val="32"/>
+          <w:lang w:val="en-US"/>
+        </w:rPr>
+      </w:pPr>
+      <w:r>
+        <w:rPr>
+          <w:sz w:val="32"/>
+          <w:szCs w:val="32"/>
+          <w:lang w:val="en-US"/>
+        </w:rPr>
+        <w:t>…</w:t>
+      </w:r>
+      <w:r>
+        <w:rPr>
+          <w:sz w:val="32"/>
+          <w:szCs w:val="32"/>
+          <w:lang w:val="en-US"/>
+        </w:rPr>
+        <w:t>sign up for</w:t>
+      </w:r>
+      <w:r>
+        <w:rPr>
+          <w:sz w:val="32"/>
+          <w:szCs w:val="32"/>
+          <w:lang w:val="en-US"/>
+        </w:rPr>
+        <w:t>……………………..additional course in accounting</w:t>
+      </w:r>
+    </w:p>
+    <w:p>
+      <w:pPr>
+        <w:rPr>
+          <w:sz w:val="32"/>
+          <w:szCs w:val="32"/>
+          <w:lang w:val="en-US"/>
+        </w:rPr>
+      </w:pPr>
+      <w:r>
+        <w:rPr>
+          <w:sz w:val="32"/>
+          <w:szCs w:val="32"/>
+          <w:lang w:val="en-US"/>
+        </w:rPr>
+        <w:t>…</w:t>
+      </w:r>
+      <w:r>
+        <w:rPr>
+          <w:sz w:val="32"/>
+          <w:szCs w:val="32"/>
+          <w:lang w:val="en-US"/>
+        </w:rPr>
+        <w:t>excel</w:t>
+      </w:r>
+      <w:r>
+        <w:rPr>
+          <w:sz w:val="32"/>
+          <w:szCs w:val="32"/>
+          <w:lang w:val="en-US"/>
+        </w:rPr>
+        <w:t>……………………others in reporting</w:t>
+      </w:r>
+    </w:p>
+    <w:p>
+      <w:pPr>
+        <w:rPr>
+          <w:sz w:val="32"/>
+          <w:szCs w:val="32"/>
+          <w:lang w:val="en-US"/>
+        </w:rPr>
+      </w:pPr>
+      <w:r>
+        <w:rPr>
+          <w:sz w:val="32"/>
+          <w:szCs w:val="32"/>
+          <w:lang w:val="en-US"/>
+        </w:rPr>
+        <w:t>Lay greater emphasis on ……………………….</w:t>
+      </w:r>
+    </w:p>
+    <w:p>
+      <w:pPr>
+        <w:rPr>
+          <w:sz w:val="32"/>
+          <w:szCs w:val="32"/>
+          <w:lang w:val="en-US"/>
+        </w:rPr>
+      </w:pPr>
+      <w:r>
+        <w:rPr>
+          <w:sz w:val="32"/>
+          <w:szCs w:val="32"/>
+          <w:lang w:val="en-US"/>
+        </w:rPr>
+        <w:t>………………………..accuracy</w:t>
+      </w:r>
+    </w:p>
+    <w:p>
+      <w:pPr>
+        <w:rPr>
+          <w:sz w:val="32"/>
+          <w:szCs w:val="32"/>
+          <w:lang w:val="en-US"/>
+        </w:rPr>
+      </w:pPr>
+      <w:r>
+        <w:rPr>
+          <w:sz w:val="32"/>
+          <w:szCs w:val="32"/>
+          <w:lang w:val="en-US"/>
+        </w:rPr>
+        <w:t>…</w:t>
+      </w:r>
+      <w:r>
+        <w:rPr>
+          <w:sz w:val="32"/>
+          <w:szCs w:val="32"/>
+          <w:lang w:val="en-US"/>
+        </w:rPr>
+        <w:t>strengthen</w:t>
+      </w:r>
+      <w:r>
+        <w:rPr>
+          <w:sz w:val="32"/>
+          <w:szCs w:val="32"/>
+          <w:lang w:val="en-US"/>
+        </w:rPr>
+        <w:t>………………………rusty / unused skills</w:t>
+      </w:r>
+    </w:p>
+    <w:p>
+      <w:pPr>
+        <w:rPr>
+          <w:sz w:val="32"/>
+          <w:szCs w:val="32"/>
+          <w:lang w:val="en-US"/>
+        </w:rPr>
+      </w:pPr>
+      <w:r>
+        <w:rPr>
+          <w:sz w:val="32"/>
+          <w:szCs w:val="32"/>
+          <w:lang w:val="en-US"/>
+        </w:rPr>
+        <w:t>…</w:t>
+      </w:r>
+      <w:r>
+        <w:rPr>
+          <w:sz w:val="32"/>
+          <w:szCs w:val="32"/>
+          <w:lang w:val="en-US"/>
+        </w:rPr>
+        <w:t>gain</w:t>
+      </w:r>
+      <w:r>
+        <w:rPr>
+          <w:sz w:val="32"/>
+          <w:szCs w:val="32"/>
+          <w:lang w:val="en-US"/>
+        </w:rPr>
+        <w:t>………………………….new range of skills</w:t>
+      </w:r>
+    </w:p>
+    <w:p>
+      <w:pPr>
+        <w:rPr>
+          <w:sz w:val="32"/>
+          <w:szCs w:val="32"/>
+          <w:lang w:val="en-US"/>
+        </w:rPr>
+      </w:pPr>
+    </w:p>
+    <w:p>
+      <w:pPr>
+        <w:rPr>
+          <w:sz w:val="32"/>
+          <w:szCs w:val="32"/>
+          <w:lang w:val="en-US"/>
+        </w:rPr>
+      </w:pPr>
+    </w:p>
+    <w:p>
+      <w:pPr>
+        <w:rPr>
+          <w:sz w:val="32"/>
+          <w:szCs w:val="32"/>
+          <w:lang w:val="en-US"/>
+        </w:rPr>
+      </w:pPr>
+      <w:r>
+        <w:rPr>
+          <w:sz w:val="32"/>
+          <w:szCs w:val="32"/>
+          <w:lang w:val="en-US"/>
+        </w:rPr>
+        <w:t>I intend to ……………………..</w:t>
+      </w:r>
+    </w:p>
+    <w:p>
+      <w:pPr>
+        <w:rPr>
+          <w:sz w:val="32"/>
+          <w:szCs w:val="32"/>
+          <w:lang w:val="en-US"/>
+        </w:rPr>
+      </w:pPr>
+      <w:r>
+        <w:rPr>
+          <w:sz w:val="32"/>
+          <w:szCs w:val="32"/>
+          <w:lang w:val="en-US"/>
+        </w:rPr>
+        <w:t>It is of primary importance for me to …………………….</w:t>
+      </w:r>
+    </w:p>
+    <w:p>
+      <w:pPr>
+        <w:rPr>
+          <w:sz w:val="32"/>
+          <w:szCs w:val="32"/>
+          <w:lang w:val="en-US"/>
+        </w:rPr>
+      </w:pPr>
+      <w:r>
+        <w:rPr>
+          <w:sz w:val="32"/>
+          <w:szCs w:val="32"/>
+          <w:lang w:val="en-US"/>
+        </w:rPr>
+        <w:t>I am going to put greater stress on……………………….</w:t>
+      </w:r>
+    </w:p>
+    <w:p>
+      <w:pPr>
+        <w:rPr>
+          <w:sz w:val="32"/>
+          <w:szCs w:val="32"/>
+          <w:lang w:val="en-US"/>
+        </w:rPr>
+      </w:pPr>
+      <w:r>
+        <w:rPr>
+          <w:sz w:val="32"/>
+          <w:szCs w:val="32"/>
+          <w:lang w:val="en-US"/>
+        </w:rPr>
+        <w:t xml:space="preserve">In the first place my intention is to …………………………………and </w:t>
+      </w:r>
+    </w:p>
+    <w:p>
+      <w:pPr>
+        <w:rPr>
+          <w:sz w:val="32"/>
+          <w:szCs w:val="32"/>
+          <w:lang w:val="en-US"/>
+        </w:rPr>
+      </w:pPr>
+      <w:r>
+        <w:rPr>
+          <w:sz w:val="32"/>
+          <w:szCs w:val="32"/>
+          <w:lang w:val="en-US"/>
+        </w:rPr>
+        <w:t>With a view to diversify my spectrum of aptitudes I am planning to………………….</w:t>
+      </w:r>
+    </w:p>
+    <w:p>
+      <w:pPr>
+        <w:rPr>
+          <w:sz w:val="32"/>
+          <w:szCs w:val="32"/>
+          <w:lang w:val="en-US"/>
+        </w:rPr>
+      </w:pPr>
+    </w:p>
+    <w:p>
+      <w:pPr>
+        <w:rPr>
+          <w:b/>
+          <w:sz w:val="32"/>
+          <w:szCs w:val="32"/>
+          <w:lang w:val="en-US"/>
+        </w:rPr>
+      </w:pPr>
+      <w:r>
+        <w:rPr>
+          <w:b/>
+          <w:sz w:val="32"/>
+          <w:szCs w:val="32"/>
+          <w:lang w:val="en-US"/>
+        </w:rPr>
+        <w:t xml:space="preserve">facilitate, ease, increase, make , meet, exceed, achieve, </w:t>
+      </w:r>
+      <w:r>
+        <w:rPr>
+          <w:b/>
+          <w:sz w:val="32"/>
+          <w:szCs w:val="32"/>
+          <w:lang w:val="en-US"/>
+        </w:rPr>
+        <w:t>accelerate</w:t>
+      </w:r>
+    </w:p>
+    <w:p>
+      <w:pPr>
+        <w:rPr>
+          <w:b/>
+          <w:sz w:val="32"/>
+          <w:szCs w:val="32"/>
+          <w:lang w:val="en-US"/>
+        </w:rPr>
+      </w:pPr>
+    </w:p>
+    <w:p>
+      <w:pPr>
+        <w:rPr>
+          <w:sz w:val="32"/>
+          <w:szCs w:val="32"/>
+          <w:lang w:val="en-US"/>
+        </w:rPr>
+      </w:pPr>
+      <w:r>
+        <w:rPr>
+          <w:sz w:val="32"/>
+          <w:szCs w:val="32"/>
+          <w:lang w:val="en-US"/>
+        </w:rPr>
+        <w:t>- …</w:t>
+      </w:r>
+      <w:r>
+        <w:rPr>
+          <w:sz w:val="32"/>
+          <w:szCs w:val="32"/>
+          <w:lang w:val="en-US"/>
+        </w:rPr>
+        <w:t>make</w:t>
+      </w:r>
       <w:r>
         <w:rPr>
           <w:sz w:val="32"/>

</xml_diff>

<commit_message>
lesson 268 - Thursday
</commit_message>
<xml_diff>
--- a/english_via_skype/solutions/doc/lesson_266_development plan_edit.docx
+++ b/english_via_skype/solutions/doc/lesson_266_development plan_edit.docx
@@ -70,139 +70,15 @@
           <w:szCs w:val="32"/>
           <w:lang w:val="en-US"/>
         </w:rPr>
-        <w:t>brush off</w:t>
-      </w:r>
-      <w:r>
-        <w:rPr>
-          <w:sz w:val="32"/>
-          <w:szCs w:val="32"/>
-          <w:lang w:val="en-US"/>
-        </w:rPr>
-        <w:t>………………………know-how</w:t>
-      </w:r>
-    </w:p>
-    <w:p>
-      <w:pPr>
-        <w:rPr>
-          <w:sz w:val="32"/>
-          <w:szCs w:val="32"/>
-          <w:lang w:val="en-US"/>
-        </w:rPr>
-      </w:pPr>
-      <w:r>
-        <w:rPr>
-          <w:sz w:val="32"/>
-          <w:szCs w:val="32"/>
-          <w:lang w:val="en-US"/>
-        </w:rPr>
-        <w:t>…</w:t>
-      </w:r>
-      <w:r>
-        <w:rPr>
-          <w:sz w:val="32"/>
-          <w:szCs w:val="32"/>
-          <w:lang w:val="en-US"/>
-        </w:rPr>
-        <w:t>hone</w:t>
-      </w:r>
-      <w:r>
-        <w:rPr>
-          <w:sz w:val="32"/>
-          <w:szCs w:val="32"/>
-          <w:lang w:val="en-US"/>
-        </w:rPr>
-        <w:t>…………………….necessary skills</w:t>
-      </w:r>
-    </w:p>
-    <w:p>
-      <w:pPr>
-        <w:rPr>
-          <w:sz w:val="32"/>
-          <w:szCs w:val="32"/>
-          <w:lang w:val="en-US"/>
-        </w:rPr>
-      </w:pPr>
-      <w:r>
-        <w:rPr>
-          <w:sz w:val="32"/>
-          <w:szCs w:val="32"/>
-          <w:lang w:val="en-US"/>
-        </w:rPr>
-        <w:t>…</w:t>
-      </w:r>
-      <w:r>
-        <w:rPr>
-          <w:sz w:val="32"/>
-          <w:szCs w:val="32"/>
-          <w:lang w:val="en-US"/>
-        </w:rPr>
-        <w:t>enhance</w:t>
-      </w:r>
-      <w:r>
-        <w:rPr>
-          <w:sz w:val="32"/>
-          <w:szCs w:val="32"/>
-          <w:lang w:val="en-US"/>
-        </w:rPr>
-        <w:t>…………………..interpersonal skills</w:t>
-      </w:r>
-    </w:p>
-    <w:p>
-      <w:pPr>
-        <w:rPr>
-          <w:sz w:val="32"/>
-          <w:szCs w:val="32"/>
-          <w:lang w:val="en-US"/>
-        </w:rPr>
-      </w:pPr>
-      <w:r>
-        <w:rPr>
-          <w:sz w:val="32"/>
-          <w:szCs w:val="32"/>
-          <w:lang w:val="en-US"/>
-        </w:rPr>
-        <w:t>…</w:t>
-      </w:r>
-      <w:r>
-        <w:rPr>
-          <w:sz w:val="32"/>
-          <w:szCs w:val="32"/>
-          <w:lang w:val="en-US"/>
-        </w:rPr>
-        <w:t>enroll in</w:t>
-      </w:r>
-      <w:r>
-        <w:rPr>
-          <w:sz w:val="32"/>
-          <w:szCs w:val="32"/>
-          <w:lang w:val="en-US"/>
-        </w:rPr>
-        <w:t>……………………….workshops</w:t>
-      </w:r>
-    </w:p>
-    <w:p>
-      <w:pPr>
-        <w:rPr>
-          <w:sz w:val="32"/>
-          <w:szCs w:val="32"/>
-          <w:lang w:val="en-US"/>
-        </w:rPr>
-      </w:pPr>
-      <w:r>
-        <w:rPr>
-          <w:sz w:val="32"/>
-          <w:szCs w:val="32"/>
-          <w:lang w:val="en-US"/>
-        </w:rPr>
-        <w:t>…</w:t>
-      </w:r>
-      <w:r>
-        <w:rPr>
-          <w:sz w:val="32"/>
-          <w:szCs w:val="32"/>
-          <w:lang w:val="en-US"/>
-        </w:rPr>
-        <w:t>step up</w:t>
+        <w:t xml:space="preserve"> </w:t>
+      </w:r>
+      <w:r>
+        <w:rPr>
+          <w:sz w:val="32"/>
+          <w:szCs w:val="32"/>
+          <w:lang w:val="en-US"/>
+        </w:rPr>
+        <w:t>strenghten</w:t>
       </w:r>
       <w:bookmarkStart w:id="0" w:name="_GoBack"/>
       <w:bookmarkEnd w:id="0"/>
@@ -212,6 +88,138 @@
           <w:szCs w:val="32"/>
           <w:lang w:val="en-US"/>
         </w:rPr>
+        <w:t>………………………know-how</w:t>
+      </w:r>
+    </w:p>
+    <w:p>
+      <w:pPr>
+        <w:rPr>
+          <w:sz w:val="32"/>
+          <w:szCs w:val="32"/>
+          <w:lang w:val="en-US"/>
+        </w:rPr>
+      </w:pPr>
+      <w:r>
+        <w:rPr>
+          <w:sz w:val="32"/>
+          <w:szCs w:val="32"/>
+          <w:lang w:val="en-US"/>
+        </w:rPr>
+        <w:t>…</w:t>
+      </w:r>
+      <w:r>
+        <w:rPr>
+          <w:sz w:val="32"/>
+          <w:szCs w:val="32"/>
+          <w:lang w:val="en-US"/>
+        </w:rPr>
+        <w:t>hone</w:t>
+      </w:r>
+      <w:r>
+        <w:rPr>
+          <w:sz w:val="32"/>
+          <w:szCs w:val="32"/>
+          <w:lang w:val="en-US"/>
+        </w:rPr>
+        <w:t>…………………….necessary skills</w:t>
+      </w:r>
+    </w:p>
+    <w:p>
+      <w:pPr>
+        <w:rPr>
+          <w:sz w:val="32"/>
+          <w:szCs w:val="32"/>
+          <w:lang w:val="en-US"/>
+        </w:rPr>
+      </w:pPr>
+      <w:r>
+        <w:rPr>
+          <w:sz w:val="32"/>
+          <w:szCs w:val="32"/>
+          <w:lang w:val="en-US"/>
+        </w:rPr>
+        <w:t>…</w:t>
+      </w:r>
+      <w:r>
+        <w:rPr>
+          <w:sz w:val="32"/>
+          <w:szCs w:val="32"/>
+          <w:lang w:val="en-US"/>
+        </w:rPr>
+        <w:t>broaden</w:t>
+      </w:r>
+      <w:r>
+        <w:rPr>
+          <w:sz w:val="32"/>
+          <w:szCs w:val="32"/>
+          <w:lang w:val="en-US"/>
+        </w:rPr>
+        <w:t>…………………..interpersonal skills</w:t>
+      </w:r>
+    </w:p>
+    <w:p>
+      <w:pPr>
+        <w:rPr>
+          <w:sz w:val="32"/>
+          <w:szCs w:val="32"/>
+          <w:lang w:val="en-US"/>
+        </w:rPr>
+      </w:pPr>
+      <w:r>
+        <w:rPr>
+          <w:sz w:val="32"/>
+          <w:szCs w:val="32"/>
+          <w:lang w:val="en-US"/>
+        </w:rPr>
+        <w:t>…</w:t>
+      </w:r>
+      <w:r>
+        <w:rPr>
+          <w:sz w:val="32"/>
+          <w:szCs w:val="32"/>
+          <w:lang w:val="en-US"/>
+        </w:rPr>
+        <w:t>enroll in</w:t>
+      </w:r>
+      <w:r>
+        <w:rPr>
+          <w:sz w:val="32"/>
+          <w:szCs w:val="32"/>
+          <w:lang w:val="en-US"/>
+        </w:rPr>
+        <w:t>……………………….workshops</w:t>
+      </w:r>
+    </w:p>
+    <w:p>
+      <w:pPr>
+        <w:rPr>
+          <w:sz w:val="32"/>
+          <w:szCs w:val="32"/>
+          <w:lang w:val="en-US"/>
+        </w:rPr>
+      </w:pPr>
+      <w:r>
+        <w:rPr>
+          <w:sz w:val="32"/>
+          <w:szCs w:val="32"/>
+          <w:lang w:val="en-US"/>
+        </w:rPr>
+        <w:t>…</w:t>
+      </w:r>
+      <w:r>
+        <w:rPr>
+          <w:sz w:val="32"/>
+          <w:szCs w:val="32"/>
+          <w:lang w:val="en-US"/>
+        </w:rPr>
+        <w:t>step up</w:t>
+      </w:r>
+      <w:r>
+        <w:rPr>
+          <w:sz w:val="32"/>
+          <w:szCs w:val="32"/>
+          <w:lang w:val="en-US"/>
+        </w:rPr>
         <w:t>…………………………in the most crucial areas</w:t>
       </w:r>
     </w:p>
@@ -345,23 +353,6 @@
           <w:szCs w:val="32"/>
           <w:lang w:val="en-US"/>
         </w:rPr>
-        <w:t>………………………..accuracy</w:t>
-      </w:r>
-    </w:p>
-    <w:p>
-      <w:pPr>
-        <w:rPr>
-          <w:sz w:val="32"/>
-          <w:szCs w:val="32"/>
-          <w:lang w:val="en-US"/>
-        </w:rPr>
-      </w:pPr>
-      <w:r>
-        <w:rPr>
-          <w:sz w:val="32"/>
-          <w:szCs w:val="32"/>
-          <w:lang w:val="en-US"/>
-        </w:rPr>
         <w:t>…</w:t>
       </w:r>
       <w:r>
@@ -370,7 +361,48 @@
           <w:szCs w:val="32"/>
           <w:lang w:val="en-US"/>
         </w:rPr>
-        <w:t>strengthen</w:t>
+        <w:t>enhance</w:t>
+      </w:r>
+      <w:r>
+        <w:rPr>
+          <w:sz w:val="32"/>
+          <w:szCs w:val="32"/>
+          <w:lang w:val="en-US"/>
+        </w:rPr>
+        <w:t>……………………..accuracy</w:t>
+      </w:r>
+    </w:p>
+    <w:p>
+      <w:pPr>
+        <w:rPr>
+          <w:sz w:val="32"/>
+          <w:szCs w:val="32"/>
+          <w:lang w:val="en-US"/>
+        </w:rPr>
+      </w:pPr>
+      <w:r>
+        <w:rPr>
+          <w:sz w:val="32"/>
+          <w:szCs w:val="32"/>
+          <w:lang w:val="en-US"/>
+        </w:rPr>
+        <w:t>…</w:t>
+      </w:r>
+      <w:r>
+        <w:rPr>
+          <w:sz w:val="32"/>
+          <w:szCs w:val="32"/>
+          <w:lang w:val="en-US"/>
+        </w:rPr>
+        <w:t xml:space="preserve"> </w:t>
+      </w:r>
+      <w:r>
+        <w:rPr>
+          <w:sz w:val="32"/>
+          <w:szCs w:val="32"/>
+          <w:lang w:val="en-US"/>
+        </w:rPr>
+        <w:t>brush off</w:t>
       </w:r>
       <w:r>
         <w:rPr>

</xml_diff>